<commit_message>
Remove the codes which are useless and revised some part of the document.
</commit_message>
<xml_diff>
--- a/Data Mining and Knowledge CS-653/Assignment 4/HA4 answer.docx
+++ b/Data Mining and Knowledge CS-653/Assignment 4/HA4 answer.docx
@@ -41,8 +41,10 @@
           <w:sz w:val="24"/>
           <w:szCs w:val="24"/>
         </w:rPr>
-        <w:t>What is the confidence for the rules A</w:t>
-      </w:r>
+        <w:t>What is the confiden</w:t>
+      </w:r>
+      <w:bookmarkStart w:id="0" w:name="_GoBack"/>
+      <w:bookmarkEnd w:id="0"/>
       <w:r>
         <w:rPr>
           <w:rFonts w:ascii="Times New Roman" w:hAnsi="Times New Roman" w:cs="Times New Roman"/>
@@ -50,6 +52,15 @@
           <w:sz w:val="24"/>
           <w:szCs w:val="24"/>
         </w:rPr>
+        <w:t>ce for the rules A</w:t>
+      </w:r>
+      <w:r>
+        <w:rPr>
+          <w:rFonts w:ascii="Times New Roman" w:hAnsi="Times New Roman" w:cs="Times New Roman"/>
+          <w:color w:val="000000"/>
+          <w:sz w:val="24"/>
+          <w:szCs w:val="24"/>
+        </w:rPr>
         <w:t xml:space="preserve"> </w:t>
       </w:r>
       <w:r>
@@ -79,9 +90,9 @@
         </w:rPr>
         <w:t xml:space="preserve"> </w:t>
       </w:r>
-      <w:bookmarkStart w:id="0" w:name="OLE_LINK6"/>
-      <w:bookmarkStart w:id="1" w:name="OLE_LINK7"/>
-      <w:bookmarkStart w:id="2" w:name="OLE_LINK8"/>
+      <w:bookmarkStart w:id="1" w:name="OLE_LINK6"/>
+      <w:bookmarkStart w:id="2" w:name="OLE_LINK7"/>
+      <w:bookmarkStart w:id="3" w:name="OLE_LINK8"/>
       <w:r>
         <w:rPr>
           <w:rFonts w:ascii="MS Mincho" w:eastAsia="MS Mincho" w:hAnsi="MS Mincho" w:cs="MS Mincho" w:hint="eastAsia"/>
@@ -91,9 +102,9 @@
         </w:rPr>
         <w:t>∅</w:t>
       </w:r>
-      <w:bookmarkEnd w:id="0"/>
       <w:bookmarkEnd w:id="1"/>
       <w:bookmarkEnd w:id="2"/>
+      <w:bookmarkEnd w:id="3"/>
       <w:r>
         <w:rPr>
           <w:rFonts w:ascii="Times New Roman" w:hAnsi="Times New Roman" w:cs="Times New Roman"/>
@@ -121,7 +132,7 @@
         </w:rPr>
         <w:t xml:space="preserve"> </w:t>
       </w:r>
-      <w:bookmarkStart w:id="3" w:name="OLE_LINK9"/>
+      <w:bookmarkStart w:id="4" w:name="OLE_LINK9"/>
       <w:r>
         <w:rPr>
           <w:rFonts w:ascii="Times New Roman" w:hAnsi="Times New Roman" w:cs="Times New Roman"/>
@@ -158,7 +169,7 @@
         </w:rPr>
         <w:t xml:space="preserve"> indicates an empty set</w:t>
       </w:r>
-      <w:bookmarkEnd w:id="3"/>
+      <w:bookmarkEnd w:id="4"/>
       <w:r>
         <w:rPr>
           <w:rFonts w:ascii="Times New Roman" w:hAnsi="Times New Roman" w:cs="Times New Roman"/>
@@ -214,6 +225,24 @@
           <w:sz w:val="24"/>
           <w:szCs w:val="24"/>
         </w:rPr>
+        <w:t>Confidence</w:t>
+      </w:r>
+      <w:r>
+        <w:rPr>
+          <w:rFonts w:ascii="Times New Roman" w:hAnsi="Times New Roman" w:cs="Times New Roman"/>
+          <w:color w:val="000000"/>
+          <w:sz w:val="24"/>
+          <w:szCs w:val="24"/>
+        </w:rPr>
+        <w:t xml:space="preserve">: </w:t>
+      </w:r>
+      <w:r>
+        <w:rPr>
+          <w:rFonts w:ascii="Times New Roman" w:hAnsi="Times New Roman" w:cs="Times New Roman"/>
+          <w:color w:val="000000"/>
+          <w:sz w:val="24"/>
+          <w:szCs w:val="24"/>
+        </w:rPr>
         <w:t>100%</w:t>
       </w:r>
     </w:p>
@@ -239,8 +268,7 @@
         </w:rPr>
         <w:t xml:space="preserve">Confidence = </w:t>
       </w:r>
-      <w:bookmarkStart w:id="4" w:name="_Hlk5650503"/>
-      <w:proofErr w:type="gramStart"/>
+      <w:bookmarkStart w:id="5" w:name="_Hlk5650503"/>
       <w:r>
         <w:rPr>
           <w:rFonts w:ascii="Times New Roman" w:hAnsi="Times New Roman" w:cs="Times New Roman"/>
@@ -248,9 +276,8 @@
           <w:sz w:val="24"/>
           <w:szCs w:val="24"/>
         </w:rPr>
-        <w:t>σ(</w:t>
-      </w:r>
-      <w:proofErr w:type="gramEnd"/>
+        <w:t>σ (</w:t>
+      </w:r>
       <w:r>
         <w:rPr>
           <w:rFonts w:ascii="Times New Roman" w:hAnsi="Times New Roman" w:cs="Times New Roman"/>
@@ -278,7 +305,7 @@
         </w:rPr>
         <w:t xml:space="preserve">) </w:t>
       </w:r>
-      <w:bookmarkEnd w:id="4"/>
+      <w:bookmarkEnd w:id="5"/>
       <w:r>
         <w:rPr>
           <w:rFonts w:ascii="Times New Roman" w:hAnsi="Times New Roman" w:cs="Times New Roman"/>
@@ -286,7 +313,7 @@
           <w:sz w:val="24"/>
           <w:szCs w:val="24"/>
         </w:rPr>
-        <w:t xml:space="preserve">/ </w:t>
+        <w:t>/ σ(A). Since, σ</w:t>
       </w:r>
       <w:r>
         <w:rPr>
@@ -295,7 +322,7 @@
           <w:sz w:val="24"/>
           <w:szCs w:val="24"/>
         </w:rPr>
-        <w:t>σ(A)</w:t>
+        <w:t xml:space="preserve"> </w:t>
       </w:r>
       <w:r>
         <w:rPr>
@@ -304,27 +331,7 @@
           <w:sz w:val="24"/>
           <w:szCs w:val="24"/>
         </w:rPr>
-        <w:t xml:space="preserve">. Since, </w:t>
-      </w:r>
-      <w:proofErr w:type="gramStart"/>
-      <w:r>
-        <w:rPr>
-          <w:rFonts w:ascii="Times New Roman" w:hAnsi="Times New Roman" w:cs="Times New Roman"/>
-          <w:color w:val="000000"/>
-          <w:sz w:val="24"/>
-          <w:szCs w:val="24"/>
-        </w:rPr>
-        <w:t>σ(</w:t>
-      </w:r>
-      <w:proofErr w:type="gramEnd"/>
-      <w:r>
-        <w:rPr>
-          <w:rFonts w:ascii="Times New Roman" w:hAnsi="Times New Roman" w:cs="Times New Roman"/>
-          <w:color w:val="000000"/>
-          <w:sz w:val="24"/>
-          <w:szCs w:val="24"/>
-        </w:rPr>
-        <w:t xml:space="preserve">A, </w:t>
+        <w:t xml:space="preserve">(A, </w:t>
       </w:r>
       <w:r>
         <w:rPr>
@@ -342,7 +349,7 @@
           <w:sz w:val="24"/>
           <w:szCs w:val="24"/>
         </w:rPr>
-        <w:t>)</w:t>
+        <w:t>) = σ(A), σ(A)/</w:t>
       </w:r>
       <w:r>
         <w:rPr>
@@ -351,7 +358,7 @@
           <w:sz w:val="24"/>
           <w:szCs w:val="24"/>
         </w:rPr>
-        <w:t xml:space="preserve"> = </w:t>
+        <w:t xml:space="preserve"> </w:t>
       </w:r>
       <w:r>
         <w:rPr>
@@ -360,61 +367,7 @@
           <w:sz w:val="24"/>
           <w:szCs w:val="24"/>
         </w:rPr>
-        <w:t>σ(A)</w:t>
-      </w:r>
-      <w:r>
-        <w:rPr>
-          <w:rFonts w:ascii="Times New Roman" w:hAnsi="Times New Roman" w:cs="Times New Roman"/>
-          <w:color w:val="000000"/>
-          <w:sz w:val="24"/>
-          <w:szCs w:val="24"/>
-        </w:rPr>
-        <w:t xml:space="preserve">, </w:t>
-      </w:r>
-      <w:r>
-        <w:rPr>
-          <w:rFonts w:ascii="Times New Roman" w:hAnsi="Times New Roman" w:cs="Times New Roman"/>
-          <w:color w:val="000000"/>
-          <w:sz w:val="24"/>
-          <w:szCs w:val="24"/>
-        </w:rPr>
-        <w:t>σ(A)</w:t>
-      </w:r>
-      <w:r>
-        <w:rPr>
-          <w:rFonts w:ascii="Times New Roman" w:hAnsi="Times New Roman" w:cs="Times New Roman"/>
-          <w:color w:val="000000"/>
-          <w:sz w:val="24"/>
-          <w:szCs w:val="24"/>
-        </w:rPr>
-        <w:t>/</w:t>
-      </w:r>
-      <w:r>
-        <w:rPr>
-          <w:rFonts w:ascii="Times New Roman" w:hAnsi="Times New Roman" w:cs="Times New Roman"/>
-          <w:color w:val="000000"/>
-          <w:sz w:val="24"/>
-          <w:szCs w:val="24"/>
-        </w:rPr>
-        <w:t xml:space="preserve"> </w:t>
-      </w:r>
-      <w:r>
-        <w:rPr>
-          <w:rFonts w:ascii="Times New Roman" w:hAnsi="Times New Roman" w:cs="Times New Roman"/>
-          <w:color w:val="000000"/>
-          <w:sz w:val="24"/>
-          <w:szCs w:val="24"/>
-        </w:rPr>
-        <w:t>σ(A)</w:t>
-      </w:r>
-      <w:r>
-        <w:rPr>
-          <w:rFonts w:ascii="Times New Roman" w:hAnsi="Times New Roman" w:cs="Times New Roman"/>
-          <w:color w:val="000000"/>
-          <w:sz w:val="24"/>
-          <w:szCs w:val="24"/>
-        </w:rPr>
-        <w:t xml:space="preserve"> = 1</w:t>
+        <w:t>σ(A) = 1</w:t>
       </w:r>
     </w:p>
     <w:p>
@@ -868,16 +821,7 @@
                     <w:sz w:val="36"/>
                     <w:szCs w:val="24"/>
                   </w:rPr>
-                  <m:t>p,q</m:t>
-                </m:r>
-                <m:r>
-                  <w:rPr>
-                    <w:rFonts w:ascii="Cambria Math" w:hAnsi="Cambria Math" w:cs="Times New Roman"/>
-                    <w:color w:val="000000"/>
-                    <w:sz w:val="36"/>
-                    <w:szCs w:val="24"/>
-                  </w:rPr>
-                  <m:t>,r</m:t>
+                  <m:t>p,q,r</m:t>
                 </m:r>
               </m:e>
             </m:d>
@@ -1007,25 +951,7 @@
                     <w:sz w:val="36"/>
                     <w:szCs w:val="24"/>
                   </w:rPr>
-                  <m:t>p,</m:t>
-                </m:r>
-                <m:r>
-                  <w:rPr>
-                    <w:rFonts w:ascii="Cambria Math" w:hAnsi="Cambria Math" w:cs="Times New Roman"/>
-                    <w:color w:val="000000"/>
-                    <w:sz w:val="36"/>
-                    <w:szCs w:val="24"/>
-                  </w:rPr>
-                  <m:t xml:space="preserve"> q,  </m:t>
-                </m:r>
-                <m:r>
-                  <w:rPr>
-                    <w:rFonts w:ascii="Cambria Math" w:hAnsi="Cambria Math" w:cs="Times New Roman"/>
-                    <w:color w:val="000000"/>
-                    <w:sz w:val="36"/>
-                    <w:szCs w:val="24"/>
-                  </w:rPr>
-                  <m:t>r</m:t>
+                  <m:t>p, q,  r</m:t>
                 </m:r>
               </m:e>
             </m:d>
@@ -1060,16 +986,7 @@
                     <w:sz w:val="36"/>
                     <w:szCs w:val="24"/>
                   </w:rPr>
-                  <m:t>p</m:t>
-                </m:r>
-                <m:r>
-                  <w:rPr>
-                    <w:rFonts w:ascii="Cambria Math" w:hAnsi="Cambria Math" w:cs="Times New Roman"/>
-                    <w:color w:val="000000"/>
-                    <w:sz w:val="36"/>
-                    <w:szCs w:val="24"/>
-                  </w:rPr>
-                  <m:t>,r</m:t>
+                  <m:t>p,r</m:t>
                 </m:r>
               </m:e>
             </m:d>
@@ -1106,7 +1023,7 @@
           <w:sz w:val="24"/>
           <w:szCs w:val="24"/>
         </w:rPr>
-        <w:t xml:space="preserve">According to </w:t>
+        <w:t xml:space="preserve">According to Anti-monotone Property, </w:t>
       </w:r>
       <w:r>
         <w:rPr>
@@ -1115,70 +1032,7 @@
           <w:sz w:val="24"/>
           <w:szCs w:val="24"/>
         </w:rPr>
-        <w:t>Anti-monotone Property</w:t>
-      </w:r>
-      <w:r>
-        <w:rPr>
-          <w:rFonts w:ascii="Times New Roman" w:hAnsi="Times New Roman" w:cs="Times New Roman"/>
-          <w:color w:val="000000"/>
-          <w:sz w:val="24"/>
-          <w:szCs w:val="24"/>
-        </w:rPr>
-        <w:t xml:space="preserve">, </w:t>
-      </w:r>
-      <w:r>
-        <w:rPr>
-          <w:rFonts w:ascii="Times New Roman" w:hAnsi="Times New Roman" w:cs="Times New Roman"/>
-          <w:color w:val="000000"/>
-          <w:sz w:val="24"/>
-          <w:szCs w:val="24"/>
-        </w:rPr>
-        <w:t>σ</w:t>
-      </w:r>
-      <w:r>
-        <w:rPr>
-          <w:rFonts w:ascii="Times New Roman" w:hAnsi="Times New Roman" w:cs="Times New Roman"/>
-          <w:color w:val="000000"/>
-          <w:sz w:val="24"/>
-          <w:szCs w:val="24"/>
-        </w:rPr>
-        <w:t xml:space="preserve"> </w:t>
-      </w:r>
-      <w:r>
-        <w:rPr>
-          <w:rFonts w:ascii="Times New Roman" w:hAnsi="Times New Roman" w:cs="Times New Roman"/>
-          <w:color w:val="000000"/>
-          <w:sz w:val="24"/>
-          <w:szCs w:val="24"/>
-        </w:rPr>
-        <w:t>(</w:t>
-      </w:r>
-      <w:r>
-        <w:rPr>
-          <w:rFonts w:ascii="Times New Roman" w:hAnsi="Times New Roman" w:cs="Times New Roman"/>
-          <w:color w:val="000000"/>
-          <w:sz w:val="24"/>
-          <w:szCs w:val="24"/>
-        </w:rPr>
-        <w:t>p</w:t>
-      </w:r>
-      <w:r>
-        <w:rPr>
-          <w:rFonts w:ascii="Times New Roman" w:hAnsi="Times New Roman" w:cs="Times New Roman"/>
-          <w:color w:val="000000"/>
-          <w:sz w:val="24"/>
-          <w:szCs w:val="24"/>
-        </w:rPr>
-        <w:t>,</w:t>
-      </w:r>
-      <w:r>
-        <w:rPr>
-          <w:rFonts w:ascii="Times New Roman" w:hAnsi="Times New Roman" w:cs="Times New Roman"/>
-          <w:color w:val="000000"/>
-          <w:sz w:val="24"/>
-          <w:szCs w:val="24"/>
-        </w:rPr>
-        <w:t xml:space="preserve"> </w:t>
+        <w:t xml:space="preserve">σ (p, </w:t>
       </w:r>
       <w:r>
         <w:rPr>
@@ -1196,16 +1050,7 @@
           <w:sz w:val="24"/>
           <w:szCs w:val="24"/>
         </w:rPr>
-        <w:t>)</w:t>
-      </w:r>
-      <w:r>
-        <w:rPr>
-          <w:rFonts w:ascii="Times New Roman" w:hAnsi="Times New Roman" w:cs="Times New Roman"/>
-          <w:color w:val="000000"/>
-          <w:sz w:val="24"/>
-          <w:szCs w:val="24"/>
-        </w:rPr>
-        <w:t xml:space="preserve"> ≥</w:t>
+        <w:t>) ≥</w:t>
       </w:r>
       <w:r>
         <w:rPr>
@@ -1241,7 +1086,7 @@
           <w:sz w:val="24"/>
           <w:szCs w:val="24"/>
         </w:rPr>
-        <w:t>, r</w:t>
+        <w:t>, r)</w:t>
       </w:r>
       <w:r>
         <w:rPr>
@@ -1250,25 +1095,7 @@
           <w:sz w:val="24"/>
           <w:szCs w:val="24"/>
         </w:rPr>
-        <w:t>)</w:t>
-      </w:r>
-      <w:r>
-        <w:rPr>
-          <w:rFonts w:ascii="Times New Roman" w:hAnsi="Times New Roman" w:cs="Times New Roman"/>
-          <w:color w:val="000000"/>
-          <w:sz w:val="24"/>
-          <w:szCs w:val="24"/>
-        </w:rPr>
-        <w:t xml:space="preserve"> and </w:t>
-      </w:r>
-      <w:r>
-        <w:rPr>
-          <w:rFonts w:ascii="Times New Roman" w:hAnsi="Times New Roman" w:cs="Times New Roman"/>
-          <w:color w:val="000000"/>
-          <w:sz w:val="24"/>
-          <w:szCs w:val="24"/>
-        </w:rPr>
-        <w:t>σ (p) ≥</w:t>
+        <w:t xml:space="preserve"> and σ (p) ≥</w:t>
       </w:r>
       <w:r>
         <w:rPr>
@@ -1312,15 +1139,7 @@
           <w:color w:val="222222"/>
           <w:shd w:val="clear" w:color="auto" w:fill="FFFFFF"/>
         </w:rPr>
-        <w:t>umerator</w:t>
-      </w:r>
-      <w:r>
-        <w:rPr>
-          <w:rFonts w:ascii="Arial" w:hAnsi="Arial" w:cs="Arial"/>
-          <w:color w:val="222222"/>
-          <w:shd w:val="clear" w:color="auto" w:fill="FFFFFF"/>
-        </w:rPr>
-        <w:t xml:space="preserve"> is the smallest</w:t>
+        <w:t>umerator is the smallest</w:t>
       </w:r>
       <w:r>
         <w:rPr>
@@ -1338,7 +1157,16 @@
           <w:szCs w:val="21"/>
           <w:shd w:val="clear" w:color="auto" w:fill="FFFFFF"/>
         </w:rPr>
-        <w:t>denominator</w:t>
+        <w:t xml:space="preserve">denominator is the </w:t>
+      </w:r>
+      <w:r>
+        <w:rPr>
+          <w:rFonts w:ascii="Times New Roman" w:hAnsi="Times New Roman" w:cs="Times New Roman"/>
+          <w:color w:val="000000"/>
+          <w:sz w:val="24"/>
+          <w:szCs w:val="24"/>
+        </w:rPr>
+        <w:t>largest</w:t>
       </w:r>
       <w:r>
         <w:rPr>
@@ -1348,16 +1176,7 @@
           <w:szCs w:val="21"/>
           <w:shd w:val="clear" w:color="auto" w:fill="FFFFFF"/>
         </w:rPr>
-        <w:t xml:space="preserve"> is the </w:t>
-      </w:r>
-      <w:r>
-        <w:rPr>
-          <w:rFonts w:ascii="Times New Roman" w:hAnsi="Times New Roman" w:cs="Times New Roman"/>
-          <w:color w:val="000000"/>
-          <w:sz w:val="24"/>
-          <w:szCs w:val="24"/>
-        </w:rPr>
-        <w:t>largest</w:t>
+        <w:t>.</w:t>
       </w:r>
       <w:r>
         <w:rPr>
@@ -1367,7 +1186,7 @@
           <w:szCs w:val="21"/>
           <w:shd w:val="clear" w:color="auto" w:fill="FFFFFF"/>
         </w:rPr>
-        <w:t>.</w:t>
+        <w:t xml:space="preserve"> </w:t>
       </w:r>
       <w:r>
         <w:rPr>
@@ -1377,16 +1196,6 @@
           <w:szCs w:val="21"/>
           <w:shd w:val="clear" w:color="auto" w:fill="FFFFFF"/>
         </w:rPr>
-        <w:t xml:space="preserve"> </w:t>
-      </w:r>
-      <w:r>
-        <w:rPr>
-          <w:rFonts w:ascii="Arial" w:hAnsi="Arial" w:cs="Arial"/>
-          <w:color w:val="222222"/>
-          <w:sz w:val="21"/>
-          <w:szCs w:val="21"/>
-          <w:shd w:val="clear" w:color="auto" w:fill="FFFFFF"/>
-        </w:rPr>
         <w:t xml:space="preserve">Therefore, C2 is the lowest, because </w:t>
       </w:r>
       <w:r>
@@ -1414,34 +1223,7 @@
           <w:sz w:val="24"/>
           <w:szCs w:val="24"/>
         </w:rPr>
-        <w:t>, r)</w:t>
-      </w:r>
-      <w:r>
-        <w:rPr>
-          <w:rFonts w:ascii="Times New Roman" w:hAnsi="Times New Roman" w:cs="Times New Roman"/>
-          <w:color w:val="000000"/>
-          <w:sz w:val="24"/>
-          <w:szCs w:val="24"/>
-        </w:rPr>
-        <w:t xml:space="preserve"> is the smallest and </w:t>
-      </w:r>
-      <w:r>
-        <w:rPr>
-          <w:rFonts w:ascii="Times New Roman" w:hAnsi="Times New Roman" w:cs="Times New Roman"/>
-          <w:color w:val="000000"/>
-          <w:sz w:val="24"/>
-          <w:szCs w:val="24"/>
-        </w:rPr>
-        <w:t>σ (p)</w:t>
-      </w:r>
-      <w:r>
-        <w:rPr>
-          <w:rFonts w:ascii="Times New Roman" w:hAnsi="Times New Roman" w:cs="Times New Roman"/>
-          <w:color w:val="000000"/>
-          <w:sz w:val="24"/>
-          <w:szCs w:val="24"/>
-        </w:rPr>
-        <w:t xml:space="preserve"> is the largest. </w:t>
+        <w:t xml:space="preserve">, r) is the smallest and σ (p) is the largest. </w:t>
       </w:r>
     </w:p>
     <w:p>
@@ -1570,8 +1352,8 @@
         <w:gridCol w:w="900"/>
         <w:gridCol w:w="810"/>
         <w:gridCol w:w="810"/>
-        <w:gridCol w:w="720"/>
-        <w:gridCol w:w="764"/>
+        <w:gridCol w:w="828"/>
+        <w:gridCol w:w="656"/>
         <w:gridCol w:w="780"/>
         <w:gridCol w:w="781"/>
         <w:gridCol w:w="781"/>
@@ -1785,7 +1567,7 @@
         </w:tc>
         <w:tc>
           <w:tcPr>
-            <w:tcW w:w="720" w:type="dxa"/>
+            <w:tcW w:w="828" w:type="dxa"/>
           </w:tcPr>
           <w:p>
             <w:pPr>
@@ -1812,7 +1594,7 @@
         </w:tc>
         <w:tc>
           <w:tcPr>
-            <w:tcW w:w="764" w:type="dxa"/>
+            <w:tcW w:w="656" w:type="dxa"/>
           </w:tcPr>
           <w:p>
             <w:pPr>
@@ -2122,7 +1904,7 @@
         </w:tc>
         <w:tc>
           <w:tcPr>
-            <w:tcW w:w="720" w:type="dxa"/>
+            <w:tcW w:w="828" w:type="dxa"/>
           </w:tcPr>
           <w:p>
             <w:pPr>
@@ -2147,7 +1929,7 @@
         </w:tc>
         <w:tc>
           <w:tcPr>
-            <w:tcW w:w="764" w:type="dxa"/>
+            <w:tcW w:w="656" w:type="dxa"/>
           </w:tcPr>
           <w:p>
             <w:pPr>
@@ -2449,7 +2231,7 @@
         </w:tc>
         <w:tc>
           <w:tcPr>
-            <w:tcW w:w="720" w:type="dxa"/>
+            <w:tcW w:w="828" w:type="dxa"/>
           </w:tcPr>
           <w:p>
             <w:pPr>
@@ -2474,7 +2256,7 @@
         </w:tc>
         <w:tc>
           <w:tcPr>
-            <w:tcW w:w="764" w:type="dxa"/>
+            <w:tcW w:w="656" w:type="dxa"/>
           </w:tcPr>
           <w:p>
             <w:pPr>
@@ -2776,7 +2558,7 @@
         </w:tc>
         <w:tc>
           <w:tcPr>
-            <w:tcW w:w="720" w:type="dxa"/>
+            <w:tcW w:w="828" w:type="dxa"/>
           </w:tcPr>
           <w:p>
             <w:pPr>
@@ -2801,7 +2583,7 @@
         </w:tc>
         <w:tc>
           <w:tcPr>
-            <w:tcW w:w="764" w:type="dxa"/>
+            <w:tcW w:w="656" w:type="dxa"/>
           </w:tcPr>
           <w:p>
             <w:pPr>
@@ -3103,7 +2885,7 @@
         </w:tc>
         <w:tc>
           <w:tcPr>
-            <w:tcW w:w="720" w:type="dxa"/>
+            <w:tcW w:w="828" w:type="dxa"/>
           </w:tcPr>
           <w:p>
             <w:pPr>
@@ -3128,7 +2910,7 @@
         </w:tc>
         <w:tc>
           <w:tcPr>
-            <w:tcW w:w="764" w:type="dxa"/>
+            <w:tcW w:w="656" w:type="dxa"/>
           </w:tcPr>
           <w:p>
             <w:pPr>
@@ -3430,7 +3212,7 @@
         </w:tc>
         <w:tc>
           <w:tcPr>
-            <w:tcW w:w="720" w:type="dxa"/>
+            <w:tcW w:w="828" w:type="dxa"/>
           </w:tcPr>
           <w:p>
             <w:pPr>
@@ -3455,7 +3237,7 @@
         </w:tc>
         <w:tc>
           <w:tcPr>
-            <w:tcW w:w="764" w:type="dxa"/>
+            <w:tcW w:w="656" w:type="dxa"/>
           </w:tcPr>
           <w:p>
             <w:pPr>
@@ -3757,7 +3539,7 @@
         </w:tc>
         <w:tc>
           <w:tcPr>
-            <w:tcW w:w="720" w:type="dxa"/>
+            <w:tcW w:w="828" w:type="dxa"/>
           </w:tcPr>
           <w:p>
             <w:pPr>
@@ -3782,7 +3564,7 @@
         </w:tc>
         <w:tc>
           <w:tcPr>
-            <w:tcW w:w="764" w:type="dxa"/>
+            <w:tcW w:w="656" w:type="dxa"/>
           </w:tcPr>
           <w:p>
             <w:pPr>
@@ -4084,7 +3866,7 @@
         </w:tc>
         <w:tc>
           <w:tcPr>
-            <w:tcW w:w="720" w:type="dxa"/>
+            <w:tcW w:w="828" w:type="dxa"/>
           </w:tcPr>
           <w:p>
             <w:pPr>
@@ -4109,7 +3891,7 @@
         </w:tc>
         <w:tc>
           <w:tcPr>
-            <w:tcW w:w="764" w:type="dxa"/>
+            <w:tcW w:w="656" w:type="dxa"/>
           </w:tcPr>
           <w:p>
             <w:pPr>
@@ -4411,7 +4193,7 @@
         </w:tc>
         <w:tc>
           <w:tcPr>
-            <w:tcW w:w="720" w:type="dxa"/>
+            <w:tcW w:w="828" w:type="dxa"/>
           </w:tcPr>
           <w:p>
             <w:pPr>
@@ -4436,7 +4218,7 @@
         </w:tc>
         <w:tc>
           <w:tcPr>
-            <w:tcW w:w="764" w:type="dxa"/>
+            <w:tcW w:w="656" w:type="dxa"/>
           </w:tcPr>
           <w:p>
             <w:pPr>
@@ -4738,7 +4520,7 @@
         </w:tc>
         <w:tc>
           <w:tcPr>
-            <w:tcW w:w="720" w:type="dxa"/>
+            <w:tcW w:w="828" w:type="dxa"/>
           </w:tcPr>
           <w:p>
             <w:pPr>
@@ -4763,7 +4545,7 @@
         </w:tc>
         <w:tc>
           <w:tcPr>
-            <w:tcW w:w="764" w:type="dxa"/>
+            <w:tcW w:w="656" w:type="dxa"/>
           </w:tcPr>
           <w:p>
             <w:pPr>
@@ -5065,7 +4847,7 @@
         </w:tc>
         <w:tc>
           <w:tcPr>
-            <w:tcW w:w="720" w:type="dxa"/>
+            <w:tcW w:w="828" w:type="dxa"/>
           </w:tcPr>
           <w:p>
             <w:pPr>
@@ -5090,7 +4872,7 @@
         </w:tc>
         <w:tc>
           <w:tcPr>
-            <w:tcW w:w="764" w:type="dxa"/>
+            <w:tcW w:w="656" w:type="dxa"/>
           </w:tcPr>
           <w:p>
             <w:pPr>
@@ -5392,7 +5174,7 @@
         </w:tc>
         <w:tc>
           <w:tcPr>
-            <w:tcW w:w="720" w:type="dxa"/>
+            <w:tcW w:w="828" w:type="dxa"/>
           </w:tcPr>
           <w:p>
             <w:pPr>
@@ -5417,7 +5199,7 @@
         </w:tc>
         <w:tc>
           <w:tcPr>
-            <w:tcW w:w="764" w:type="dxa"/>
+            <w:tcW w:w="656" w:type="dxa"/>
           </w:tcPr>
           <w:p>
             <w:pPr>
@@ -5719,7 +5501,7 @@
         </w:tc>
         <w:tc>
           <w:tcPr>
-            <w:tcW w:w="720" w:type="dxa"/>
+            <w:tcW w:w="828" w:type="dxa"/>
           </w:tcPr>
           <w:p>
             <w:pPr>
@@ -5744,7 +5526,7 @@
         </w:tc>
         <w:tc>
           <w:tcPr>
-            <w:tcW w:w="764" w:type="dxa"/>
+            <w:tcW w:w="656" w:type="dxa"/>
           </w:tcPr>
           <w:p>
             <w:pPr>
@@ -5938,8 +5720,17 @@
           <w:rFonts w:ascii="Times New Roman" w:hAnsi="Times New Roman" w:cs="Times New Roman"/>
           <w:sz w:val="24"/>
           <w:szCs w:val="24"/>
-        </w:rPr>
-        <w:t>Ans:</w:t>
+          <w:u w:val="single"/>
+        </w:rPr>
+        <w:t>Ans</w:t>
+      </w:r>
+      <w:r>
+        <w:rPr>
+          <w:rFonts w:ascii="Times New Roman" w:hAnsi="Times New Roman" w:cs="Times New Roman"/>
+          <w:sz w:val="24"/>
+          <w:szCs w:val="24"/>
+        </w:rPr>
+        <w:t>:</w:t>
       </w:r>
     </w:p>
     <w:p>
@@ -5975,8 +5766,6 @@
           <w:szCs w:val="24"/>
         </w:rPr>
       </w:pPr>
-      <w:bookmarkStart w:id="5" w:name="_GoBack"/>
-      <w:bookmarkEnd w:id="5"/>
     </w:p>
     <w:p>
       <w:pPr>
@@ -5996,24 +5785,7 @@
           <w:sz w:val="24"/>
           <w:szCs w:val="24"/>
         </w:rPr>
-        <w:lastRenderedPageBreak/>
-        <w:t xml:space="preserve">My </w:t>
-      </w:r>
-      <w:r>
-        <w:rPr>
-          <w:rFonts w:ascii="Times New Roman" w:hAnsi="Times New Roman" w:cs="Times New Roman"/>
-          <w:sz w:val="24"/>
-          <w:szCs w:val="24"/>
-        </w:rPr>
-        <w:t>minimal support</w:t>
-      </w:r>
-      <w:r>
-        <w:rPr>
-          <w:rFonts w:ascii="Times New Roman" w:hAnsi="Times New Roman" w:cs="Times New Roman"/>
-          <w:sz w:val="24"/>
-          <w:szCs w:val="24"/>
-        </w:rPr>
-        <w:t xml:space="preserve"> is </w:t>
+        <w:t xml:space="preserve">My minimal support is </w:t>
       </w:r>
       <w:r>
         <w:rPr>
@@ -6115,6 +5887,7 @@
                 <w:sz w:val="24"/>
                 <w:szCs w:val="24"/>
               </w:rPr>
+              <w:lastRenderedPageBreak/>
               <w:t>ID</w:t>
             </w:r>
           </w:p>
@@ -6914,15 +6687,7 @@
                 <w:sz w:val="24"/>
                 <w:szCs w:val="24"/>
               </w:rPr>
-              <w:t xml:space="preserve"> </w:t>
-            </w:r>
-            <w:r>
-              <w:rPr>
-                <w:rFonts w:ascii="Times New Roman" w:hAnsi="Times New Roman" w:cs="Times New Roman"/>
-                <w:sz w:val="24"/>
-                <w:szCs w:val="24"/>
-              </w:rPr>
-              <w:t xml:space="preserve">( </w:t>
+              <w:t xml:space="preserve"> ( </w:t>
             </w:r>
             <w:proofErr w:type="spellStart"/>
             <w:r>
@@ -7090,15 +6855,7 @@
                 <w:sz w:val="24"/>
                 <w:szCs w:val="24"/>
               </w:rPr>
-              <w:t xml:space="preserve"> </w:t>
-            </w:r>
-            <w:r>
-              <w:rPr>
-                <w:rFonts w:ascii="Times New Roman" w:hAnsi="Times New Roman" w:cs="Times New Roman"/>
-                <w:sz w:val="24"/>
-                <w:szCs w:val="24"/>
-              </w:rPr>
-              <w:t xml:space="preserve">( </w:t>
+              <w:t xml:space="preserve"> ( </w:t>
             </w:r>
             <w:proofErr w:type="spellStart"/>
             <w:r>
@@ -7266,15 +7023,7 @@
                 <w:sz w:val="24"/>
                 <w:szCs w:val="24"/>
               </w:rPr>
-              <w:t xml:space="preserve"> </w:t>
-            </w:r>
-            <w:r>
-              <w:rPr>
-                <w:rFonts w:ascii="Times New Roman" w:hAnsi="Times New Roman" w:cs="Times New Roman"/>
-                <w:sz w:val="24"/>
-                <w:szCs w:val="24"/>
-              </w:rPr>
-              <w:t xml:space="preserve">( </w:t>
+              <w:t xml:space="preserve"> ( </w:t>
             </w:r>
             <w:proofErr w:type="spellStart"/>
             <w:r>
@@ -7424,15 +7173,7 @@
                 <w:sz w:val="24"/>
                 <w:szCs w:val="24"/>
               </w:rPr>
-              <w:t xml:space="preserve"> </w:t>
-            </w:r>
-            <w:r>
-              <w:rPr>
-                <w:rFonts w:ascii="Times New Roman" w:hAnsi="Times New Roman" w:cs="Times New Roman"/>
-                <w:sz w:val="24"/>
-                <w:szCs w:val="24"/>
-              </w:rPr>
-              <w:t xml:space="preserve">( </w:t>
+              <w:t xml:space="preserve"> ( </w:t>
             </w:r>
             <w:proofErr w:type="spellStart"/>
             <w:r>
@@ -7600,15 +7341,7 @@
                 <w:sz w:val="24"/>
                 <w:szCs w:val="24"/>
               </w:rPr>
-              <w:t xml:space="preserve"> </w:t>
-            </w:r>
-            <w:r>
-              <w:rPr>
-                <w:rFonts w:ascii="Times New Roman" w:hAnsi="Times New Roman" w:cs="Times New Roman"/>
-                <w:sz w:val="24"/>
-                <w:szCs w:val="24"/>
-              </w:rPr>
-              <w:t xml:space="preserve">( </w:t>
+              <w:t xml:space="preserve"> ( </w:t>
             </w:r>
             <w:proofErr w:type="spellStart"/>
             <w:r>
@@ -7776,15 +7509,7 @@
                 <w:sz w:val="24"/>
                 <w:szCs w:val="24"/>
               </w:rPr>
-              <w:t xml:space="preserve"> </w:t>
-            </w:r>
-            <w:r>
-              <w:rPr>
-                <w:rFonts w:ascii="Times New Roman" w:hAnsi="Times New Roman" w:cs="Times New Roman"/>
-                <w:sz w:val="24"/>
-                <w:szCs w:val="24"/>
-              </w:rPr>
-              <w:t xml:space="preserve">( </w:t>
+              <w:t xml:space="preserve"> ( </w:t>
             </w:r>
             <w:proofErr w:type="spellStart"/>
             <w:r>
@@ -7795,6 +7520,7 @@
               </w:rPr>
               <w:t>weather_bad</w:t>
             </w:r>
+            <w:proofErr w:type="spellEnd"/>
             <w:r>
               <w:rPr>
                 <w:rFonts w:ascii="Times New Roman" w:hAnsi="Times New Roman" w:cs="Times New Roman"/>
@@ -7803,22 +7529,23 @@
               </w:rPr>
               <w:t xml:space="preserve">, </w:t>
             </w:r>
-            <w:r>
-              <w:rPr>
-                <w:rFonts w:ascii="Times New Roman" w:hAnsi="Times New Roman" w:cs="Times New Roman"/>
-                <w:sz w:val="24"/>
-                <w:szCs w:val="24"/>
-              </w:rPr>
-              <w:t>belt_n</w:t>
-            </w:r>
-            <w:proofErr w:type="spellEnd"/>
-            <w:r>
-              <w:rPr>
-                <w:rFonts w:ascii="Times New Roman" w:hAnsi="Times New Roman" w:cs="Times New Roman"/>
-                <w:sz w:val="24"/>
-                <w:szCs w:val="24"/>
-              </w:rPr>
-              <w:t>o )</w:t>
+            <w:proofErr w:type="spellStart"/>
+            <w:r>
+              <w:rPr>
+                <w:rFonts w:ascii="Times New Roman" w:hAnsi="Times New Roman" w:cs="Times New Roman"/>
+                <w:sz w:val="24"/>
+                <w:szCs w:val="24"/>
+              </w:rPr>
+              <w:t>belt_no</w:t>
+            </w:r>
+            <w:proofErr w:type="spellEnd"/>
+            <w:r>
+              <w:rPr>
+                <w:rFonts w:ascii="Times New Roman" w:hAnsi="Times New Roman" w:cs="Times New Roman"/>
+                <w:sz w:val="24"/>
+                <w:szCs w:val="24"/>
+              </w:rPr>
+              <w:t xml:space="preserve"> )</w:t>
             </w:r>
           </w:p>
         </w:tc>
@@ -7950,15 +7677,7 @@
                 <w:sz w:val="24"/>
                 <w:szCs w:val="24"/>
               </w:rPr>
-              <w:t xml:space="preserve"> </w:t>
-            </w:r>
-            <w:r>
-              <w:rPr>
-                <w:rFonts w:ascii="Times New Roman" w:hAnsi="Times New Roman" w:cs="Times New Roman"/>
-                <w:sz w:val="24"/>
-                <w:szCs w:val="24"/>
-              </w:rPr>
-              <w:t xml:space="preserve">( </w:t>
+              <w:t xml:space="preserve"> ( </w:t>
             </w:r>
             <w:proofErr w:type="spellStart"/>
             <w:r>
@@ -8126,15 +7845,7 @@
                 <w:sz w:val="24"/>
                 <w:szCs w:val="24"/>
               </w:rPr>
-              <w:t xml:space="preserve"> </w:t>
-            </w:r>
-            <w:r>
-              <w:rPr>
-                <w:rFonts w:ascii="Times New Roman" w:hAnsi="Times New Roman" w:cs="Times New Roman"/>
-                <w:sz w:val="24"/>
-                <w:szCs w:val="24"/>
-              </w:rPr>
-              <w:t xml:space="preserve">( </w:t>
+              <w:t xml:space="preserve"> ( </w:t>
             </w:r>
             <w:proofErr w:type="spellStart"/>
             <w:r>
@@ -8302,15 +8013,7 @@
                 <w:sz w:val="24"/>
                 <w:szCs w:val="24"/>
               </w:rPr>
-              <w:t xml:space="preserve"> </w:t>
-            </w:r>
-            <w:r>
-              <w:rPr>
-                <w:rFonts w:ascii="Times New Roman" w:hAnsi="Times New Roman" w:cs="Times New Roman"/>
-                <w:sz w:val="24"/>
-                <w:szCs w:val="24"/>
-              </w:rPr>
-              <w:t xml:space="preserve">( </w:t>
+              <w:t xml:space="preserve"> ( </w:t>
             </w:r>
             <w:proofErr w:type="spellStart"/>
             <w:r>
@@ -8321,6 +8024,7 @@
               </w:rPr>
               <w:t>driver_sober</w:t>
             </w:r>
+            <w:proofErr w:type="spellEnd"/>
             <w:r>
               <w:rPr>
                 <w:rFonts w:ascii="Times New Roman" w:hAnsi="Times New Roman" w:cs="Times New Roman"/>
@@ -8329,22 +8033,23 @@
               </w:rPr>
               <w:t xml:space="preserve">, </w:t>
             </w:r>
-            <w:r>
-              <w:rPr>
-                <w:rFonts w:ascii="Times New Roman" w:hAnsi="Times New Roman" w:cs="Times New Roman"/>
-                <w:sz w:val="24"/>
-                <w:szCs w:val="24"/>
-              </w:rPr>
-              <w:t>belt_n</w:t>
-            </w:r>
-            <w:proofErr w:type="spellEnd"/>
-            <w:r>
-              <w:rPr>
-                <w:rFonts w:ascii="Times New Roman" w:hAnsi="Times New Roman" w:cs="Times New Roman"/>
-                <w:sz w:val="24"/>
-                <w:szCs w:val="24"/>
-              </w:rPr>
-              <w:t>o )</w:t>
+            <w:proofErr w:type="spellStart"/>
+            <w:r>
+              <w:rPr>
+                <w:rFonts w:ascii="Times New Roman" w:hAnsi="Times New Roman" w:cs="Times New Roman"/>
+                <w:sz w:val="24"/>
+                <w:szCs w:val="24"/>
+              </w:rPr>
+              <w:t>belt_no</w:t>
+            </w:r>
+            <w:proofErr w:type="spellEnd"/>
+            <w:r>
+              <w:rPr>
+                <w:rFonts w:ascii="Times New Roman" w:hAnsi="Times New Roman" w:cs="Times New Roman"/>
+                <w:sz w:val="24"/>
+                <w:szCs w:val="24"/>
+              </w:rPr>
+              <w:t xml:space="preserve"> )</w:t>
             </w:r>
           </w:p>
         </w:tc>
@@ -8476,15 +8181,7 @@
                 <w:sz w:val="24"/>
                 <w:szCs w:val="24"/>
               </w:rPr>
-              <w:t xml:space="preserve"> </w:t>
-            </w:r>
-            <w:r>
-              <w:rPr>
-                <w:rFonts w:ascii="Times New Roman" w:hAnsi="Times New Roman" w:cs="Times New Roman"/>
-                <w:sz w:val="24"/>
-                <w:szCs w:val="24"/>
-              </w:rPr>
-              <w:t xml:space="preserve">( </w:t>
+              <w:t xml:space="preserve"> ( </w:t>
             </w:r>
             <w:proofErr w:type="spellStart"/>
             <w:r>
@@ -8652,15 +8349,7 @@
                 <w:sz w:val="24"/>
                 <w:szCs w:val="24"/>
               </w:rPr>
-              <w:t xml:space="preserve"> </w:t>
-            </w:r>
-            <w:r>
-              <w:rPr>
-                <w:rFonts w:ascii="Times New Roman" w:hAnsi="Times New Roman" w:cs="Times New Roman"/>
-                <w:sz w:val="24"/>
-                <w:szCs w:val="24"/>
-              </w:rPr>
-              <w:t xml:space="preserve">( </w:t>
+              <w:t xml:space="preserve"> ( </w:t>
             </w:r>
             <w:proofErr w:type="spellStart"/>
             <w:r>
@@ -8671,6 +8360,7 @@
               </w:rPr>
               <w:t>violation_traffic</w:t>
             </w:r>
+            <w:proofErr w:type="spellEnd"/>
             <w:r>
               <w:rPr>
                 <w:rFonts w:ascii="Times New Roman" w:hAnsi="Times New Roman" w:cs="Times New Roman"/>
@@ -8679,22 +8369,23 @@
               </w:rPr>
               <w:t xml:space="preserve">, </w:t>
             </w:r>
-            <w:r>
-              <w:rPr>
-                <w:rFonts w:ascii="Times New Roman" w:hAnsi="Times New Roman" w:cs="Times New Roman"/>
-                <w:sz w:val="24"/>
-                <w:szCs w:val="24"/>
-              </w:rPr>
-              <w:t>belt_n</w:t>
-            </w:r>
-            <w:proofErr w:type="spellEnd"/>
-            <w:r>
-              <w:rPr>
-                <w:rFonts w:ascii="Times New Roman" w:hAnsi="Times New Roman" w:cs="Times New Roman"/>
-                <w:sz w:val="24"/>
-                <w:szCs w:val="24"/>
-              </w:rPr>
-              <w:t>o )</w:t>
+            <w:proofErr w:type="spellStart"/>
+            <w:r>
+              <w:rPr>
+                <w:rFonts w:ascii="Times New Roman" w:hAnsi="Times New Roman" w:cs="Times New Roman"/>
+                <w:sz w:val="24"/>
+                <w:szCs w:val="24"/>
+              </w:rPr>
+              <w:t>belt_no</w:t>
+            </w:r>
+            <w:proofErr w:type="spellEnd"/>
+            <w:r>
+              <w:rPr>
+                <w:rFonts w:ascii="Times New Roman" w:hAnsi="Times New Roman" w:cs="Times New Roman"/>
+                <w:sz w:val="24"/>
+                <w:szCs w:val="24"/>
+              </w:rPr>
+              <w:t xml:space="preserve"> )</w:t>
             </w:r>
           </w:p>
         </w:tc>
@@ -8826,15 +8517,7 @@
                 <w:sz w:val="24"/>
                 <w:szCs w:val="24"/>
               </w:rPr>
-              <w:t xml:space="preserve"> </w:t>
-            </w:r>
-            <w:r>
-              <w:rPr>
-                <w:rFonts w:ascii="Times New Roman" w:hAnsi="Times New Roman" w:cs="Times New Roman"/>
-                <w:sz w:val="24"/>
-                <w:szCs w:val="24"/>
-              </w:rPr>
-              <w:t xml:space="preserve">( </w:t>
+              <w:t xml:space="preserve"> ( </w:t>
             </w:r>
             <w:proofErr w:type="spellStart"/>
             <w:r>
@@ -9002,15 +8685,7 @@
                 <w:sz w:val="24"/>
                 <w:szCs w:val="24"/>
               </w:rPr>
-              <w:t xml:space="preserve"> </w:t>
-            </w:r>
-            <w:r>
-              <w:rPr>
-                <w:rFonts w:ascii="Times New Roman" w:hAnsi="Times New Roman" w:cs="Times New Roman"/>
-                <w:sz w:val="24"/>
-                <w:szCs w:val="24"/>
-              </w:rPr>
-              <w:t xml:space="preserve">( </w:t>
+              <w:t xml:space="preserve"> ( </w:t>
             </w:r>
             <w:proofErr w:type="spellStart"/>
             <w:r>
@@ -9160,15 +8835,7 @@
                 <w:sz w:val="24"/>
                 <w:szCs w:val="24"/>
               </w:rPr>
-              <w:t xml:space="preserve"> </w:t>
-            </w:r>
-            <w:r>
-              <w:rPr>
-                <w:rFonts w:ascii="Times New Roman" w:hAnsi="Times New Roman" w:cs="Times New Roman"/>
-                <w:sz w:val="24"/>
-                <w:szCs w:val="24"/>
-              </w:rPr>
-              <w:t xml:space="preserve">( </w:t>
+              <w:t xml:space="preserve"> ( </w:t>
             </w:r>
             <w:proofErr w:type="spellStart"/>
             <w:r>
@@ -9336,15 +9003,7 @@
                 <w:sz w:val="24"/>
                 <w:szCs w:val="24"/>
               </w:rPr>
-              <w:t xml:space="preserve"> </w:t>
-            </w:r>
-            <w:r>
-              <w:rPr>
-                <w:rFonts w:ascii="Times New Roman" w:hAnsi="Times New Roman" w:cs="Times New Roman"/>
-                <w:sz w:val="24"/>
-                <w:szCs w:val="24"/>
-              </w:rPr>
-              <w:t xml:space="preserve">( </w:t>
+              <w:t xml:space="preserve"> ( </w:t>
             </w:r>
             <w:proofErr w:type="spellStart"/>
             <w:r>
@@ -9512,15 +9171,7 @@
                 <w:sz w:val="24"/>
                 <w:szCs w:val="24"/>
               </w:rPr>
-              <w:t xml:space="preserve"> </w:t>
-            </w:r>
-            <w:r>
-              <w:rPr>
-                <w:rFonts w:ascii="Times New Roman" w:hAnsi="Times New Roman" w:cs="Times New Roman"/>
-                <w:sz w:val="24"/>
-                <w:szCs w:val="24"/>
-              </w:rPr>
-              <w:t xml:space="preserve">( </w:t>
+              <w:t xml:space="preserve"> ( </w:t>
             </w:r>
             <w:proofErr w:type="spellStart"/>
             <w:r>
@@ -9688,15 +9339,7 @@
                 <w:sz w:val="24"/>
                 <w:szCs w:val="24"/>
               </w:rPr>
-              <w:t xml:space="preserve"> </w:t>
-            </w:r>
-            <w:r>
-              <w:rPr>
-                <w:rFonts w:ascii="Times New Roman" w:hAnsi="Times New Roman" w:cs="Times New Roman"/>
-                <w:sz w:val="24"/>
-                <w:szCs w:val="24"/>
-              </w:rPr>
-              <w:t xml:space="preserve">( </w:t>
+              <w:t xml:space="preserve"> ( </w:t>
             </w:r>
             <w:proofErr w:type="spellStart"/>
             <w:r>
@@ -9864,15 +9507,7 @@
                 <w:sz w:val="24"/>
                 <w:szCs w:val="24"/>
               </w:rPr>
-              <w:t xml:space="preserve"> </w:t>
-            </w:r>
-            <w:r>
-              <w:rPr>
-                <w:rFonts w:ascii="Times New Roman" w:hAnsi="Times New Roman" w:cs="Times New Roman"/>
-                <w:sz w:val="24"/>
-                <w:szCs w:val="24"/>
-              </w:rPr>
-              <w:t xml:space="preserve">( </w:t>
+              <w:t xml:space="preserve"> ( </w:t>
             </w:r>
             <w:proofErr w:type="spellStart"/>
             <w:r>
@@ -10040,15 +9675,7 @@
                 <w:sz w:val="24"/>
                 <w:szCs w:val="24"/>
               </w:rPr>
-              <w:t xml:space="preserve"> </w:t>
-            </w:r>
-            <w:r>
-              <w:rPr>
-                <w:rFonts w:ascii="Times New Roman" w:hAnsi="Times New Roman" w:cs="Times New Roman"/>
-                <w:sz w:val="24"/>
-                <w:szCs w:val="24"/>
-              </w:rPr>
-              <w:t xml:space="preserve">( </w:t>
+              <w:t xml:space="preserve"> ( </w:t>
             </w:r>
             <w:proofErr w:type="spellStart"/>
             <w:r>
@@ -10216,15 +9843,7 @@
                 <w:sz w:val="24"/>
                 <w:szCs w:val="24"/>
               </w:rPr>
-              <w:t xml:space="preserve"> </w:t>
-            </w:r>
-            <w:r>
-              <w:rPr>
-                <w:rFonts w:ascii="Times New Roman" w:hAnsi="Times New Roman" w:cs="Times New Roman"/>
-                <w:sz w:val="24"/>
-                <w:szCs w:val="24"/>
-              </w:rPr>
-              <w:t xml:space="preserve">( </w:t>
+              <w:t xml:space="preserve"> ( </w:t>
             </w:r>
             <w:proofErr w:type="spellStart"/>
             <w:r>
@@ -10392,15 +10011,7 @@
                 <w:sz w:val="24"/>
                 <w:szCs w:val="24"/>
               </w:rPr>
-              <w:t xml:space="preserve"> </w:t>
-            </w:r>
-            <w:r>
-              <w:rPr>
-                <w:rFonts w:ascii="Times New Roman" w:hAnsi="Times New Roman" w:cs="Times New Roman"/>
-                <w:sz w:val="24"/>
-                <w:szCs w:val="24"/>
-              </w:rPr>
-              <w:t xml:space="preserve">( </w:t>
+              <w:t xml:space="preserve"> ( </w:t>
             </w:r>
             <w:proofErr w:type="spellStart"/>
             <w:r>
@@ -10568,15 +10179,7 @@
                 <w:sz w:val="24"/>
                 <w:szCs w:val="24"/>
               </w:rPr>
-              <w:t xml:space="preserve"> </w:t>
-            </w:r>
-            <w:r>
-              <w:rPr>
-                <w:rFonts w:ascii="Times New Roman" w:hAnsi="Times New Roman" w:cs="Times New Roman"/>
-                <w:sz w:val="24"/>
-                <w:szCs w:val="24"/>
-              </w:rPr>
-              <w:t xml:space="preserve">( </w:t>
+              <w:t xml:space="preserve"> ( </w:t>
             </w:r>
             <w:proofErr w:type="spellStart"/>
             <w:r>
@@ -10744,15 +10347,7 @@
                 <w:sz w:val="24"/>
                 <w:szCs w:val="24"/>
               </w:rPr>
-              <w:t xml:space="preserve"> </w:t>
-            </w:r>
-            <w:r>
-              <w:rPr>
-                <w:rFonts w:ascii="Times New Roman" w:hAnsi="Times New Roman" w:cs="Times New Roman"/>
-                <w:sz w:val="24"/>
-                <w:szCs w:val="24"/>
-              </w:rPr>
-              <w:t xml:space="preserve">( </w:t>
+              <w:t xml:space="preserve"> ( </w:t>
             </w:r>
             <w:proofErr w:type="spellStart"/>
             <w:r>
@@ -10781,6 +10376,7 @@
               </w:rPr>
               <w:t>belt_no</w:t>
             </w:r>
+            <w:proofErr w:type="spellEnd"/>
             <w:r>
               <w:rPr>
                 <w:rFonts w:ascii="Times New Roman" w:hAnsi="Times New Roman" w:cs="Times New Roman"/>
@@ -10789,22 +10385,23 @@
               </w:rPr>
               <w:t xml:space="preserve">, </w:t>
             </w:r>
-            <w:r>
-              <w:rPr>
-                <w:rFonts w:ascii="Times New Roman" w:hAnsi="Times New Roman" w:cs="Times New Roman"/>
-                <w:sz w:val="24"/>
-                <w:szCs w:val="24"/>
-              </w:rPr>
-              <w:t>severity_majo</w:t>
-            </w:r>
-            <w:proofErr w:type="spellEnd"/>
-            <w:r>
-              <w:rPr>
-                <w:rFonts w:ascii="Times New Roman" w:hAnsi="Times New Roman" w:cs="Times New Roman"/>
-                <w:sz w:val="24"/>
-                <w:szCs w:val="24"/>
-              </w:rPr>
-              <w:t>r )</w:t>
+            <w:proofErr w:type="spellStart"/>
+            <w:r>
+              <w:rPr>
+                <w:rFonts w:ascii="Times New Roman" w:hAnsi="Times New Roman" w:cs="Times New Roman"/>
+                <w:sz w:val="24"/>
+                <w:szCs w:val="24"/>
+              </w:rPr>
+              <w:t>severity_major</w:t>
+            </w:r>
+            <w:proofErr w:type="spellEnd"/>
+            <w:r>
+              <w:rPr>
+                <w:rFonts w:ascii="Times New Roman" w:hAnsi="Times New Roman" w:cs="Times New Roman"/>
+                <w:sz w:val="24"/>
+                <w:szCs w:val="24"/>
+              </w:rPr>
+              <w:t xml:space="preserve"> )</w:t>
             </w:r>
           </w:p>
         </w:tc>
@@ -10824,10 +10421,11 @@
       </w:pPr>
     </w:p>
     <w:sectPr>
-      <w:headerReference w:type="default" r:id="rId8"/>
+      <w:headerReference w:type="first" r:id="rId8"/>
       <w:pgSz w:w="12240" w:h="15840"/>
       <w:pgMar w:top="1440" w:right="1440" w:bottom="1440" w:left="1440" w:header="720" w:footer="720" w:gutter="0"/>
       <w:cols w:space="720"/>
+      <w:titlePg/>
       <w:docGrid w:linePitch="360"/>
     </w:sectPr>
   </w:body>
@@ -10901,6 +10499,11 @@
     <w:r>
       <w:t xml:space="preserve"> Yu Liu 823327369</w:t>
     </w:r>
+  </w:p>
+  <w:p>
+    <w:pPr>
+      <w:pStyle w:val="Header"/>
+    </w:pPr>
   </w:p>
 </w:hdr>
 </file>
@@ -11613,6 +11216,7 @@
   <w:style w:type="character" w:default="1" w:styleId="DefaultParagraphFont">
     <w:name w:val="Default Paragraph Font"/>
     <w:uiPriority w:val="1"/>
+    <w:semiHidden/>
     <w:unhideWhenUsed/>
   </w:style>
   <w:style w:type="table" w:default="1" w:styleId="TableNormal">

</xml_diff>